<commit_message>
Added DOB, Address, State and Country fields
Added DOB, Address, State and Country fields
Code cleanup and updated requirements
</commit_message>
<xml_diff>
--- a/User Registration Form.docx
+++ b/User Registration Form.docx
@@ -2285,7 +2285,7 @@
                 <w:sz w:val="24"/>
                 <w:szCs w:val="24"/>
               </w:rPr>
-              <w:t>N.A.</w:t>
+              <w:t>100</w:t>
             </w:r>
           </w:p>
         </w:tc>
@@ -2322,7 +2322,7 @@
                 <w:sz w:val="24"/>
                 <w:szCs w:val="24"/>
               </w:rPr>
-              <w:t>Selectable from a list</w:t>
+              <w:t>Alphabets</w:t>
             </w:r>
           </w:p>
         </w:tc>
@@ -2472,7 +2472,7 @@
                 <w:sz w:val="24"/>
                 <w:szCs w:val="24"/>
               </w:rPr>
-              <w:t>N.A.</w:t>
+              <w:t>2</w:t>
             </w:r>
           </w:p>
         </w:tc>
@@ -2509,7 +2509,7 @@
                 <w:sz w:val="24"/>
                 <w:szCs w:val="24"/>
               </w:rPr>
-              <w:t>N.A.</w:t>
+              <w:t>100</w:t>
             </w:r>
           </w:p>
         </w:tc>
@@ -2546,7 +2546,7 @@
                 <w:sz w:val="24"/>
                 <w:szCs w:val="24"/>
               </w:rPr>
-              <w:t>Selectable from a list</w:t>
+              <w:t>Alphabets</w:t>
             </w:r>
           </w:p>
         </w:tc>

</xml_diff>